<commit_message>
Some new updated Doc files
These are some new updated corrected document files.
</commit_message>
<xml_diff>
--- a/Hardware-options-list.docx
+++ b/Hardware-options-list.docx
@@ -1601,6 +1601,7 @@
     </w:p>
     <w:p>
       <w:pPr>
+        <w:spacing w:after="120"/>
         <w:rPr>
           <w:rFonts w:ascii="Arial" w:hAnsi="Arial" w:cs="Arial"/>
           <w:sz w:val="24"/>
@@ -1620,6 +1621,7 @@
     <w:p>
       <w:pPr>
         <w:spacing w:after="0" w:line="240" w:lineRule="auto"/>
+        <w:jc w:val="center"/>
         <w:rPr>
           <w:rFonts w:ascii="Arial" w:hAnsi="Arial" w:cs="Arial"/>
           <w:sz w:val="24"/>
@@ -1634,10 +1636,10 @@
           <w:szCs w:val="24"/>
         </w:rPr>
         <w:drawing>
-          <wp:inline distT="0" distB="0" distL="0" distR="0" wp14:anchorId="232E7630" wp14:editId="4878E335">
-            <wp:extent cx="5979885" cy="2162963"/>
-            <wp:effectExtent l="0" t="0" r="1905" b="8890"/>
-            <wp:docPr id="13" name="Picture 13"/>
+          <wp:inline distT="0" distB="0" distL="0" distR="0">
+            <wp:extent cx="6400800" cy="2064385"/>
+            <wp:effectExtent l="0" t="0" r="0" b="0"/>
+            <wp:docPr id="5" name="Picture 5"/>
             <wp:cNvGraphicFramePr>
               <a:graphicFrameLocks xmlns:a="http://schemas.openxmlformats.org/drawingml/2006/main" noChangeAspect="1"/>
             </wp:cNvGraphicFramePr>
@@ -1663,7 +1665,7 @@
                   <pic:spPr>
                     <a:xfrm>
                       <a:off x="0" y="0"/>
-                      <a:ext cx="5987498" cy="2165717"/>
+                      <a:ext cx="6400800" cy="2064385"/>
                     </a:xfrm>
                     <a:prstGeom prst="rect">
                       <a:avLst/>
@@ -1685,6 +1687,7 @@
           <w:szCs w:val="24"/>
         </w:rPr>
       </w:pPr>
+      <w:proofErr w:type="gramStart"/>
       <w:r>
         <w:rPr>
           <w:rFonts w:ascii="Arial" w:hAnsi="Arial" w:cs="Arial"/>
@@ -1693,6 +1696,7 @@
         </w:rPr>
         <w:t>For relative size comparison.</w:t>
       </w:r>
+      <w:proofErr w:type="gramEnd"/>
     </w:p>
     <w:p>
       <w:pPr>
@@ -1711,6 +1715,7 @@
     </w:p>
     <w:p>
       <w:pPr>
+        <w:spacing w:after="120"/>
         <w:jc w:val="center"/>
         <w:rPr>
           <w:rFonts w:ascii="Arial" w:hAnsi="Arial" w:cs="Arial"/>
@@ -1770,6 +1775,7 @@
     </w:p>
     <w:p>
       <w:pPr>
+        <w:spacing w:after="120"/>
         <w:jc w:val="center"/>
         <w:rPr>
           <w:rFonts w:ascii="Arial" w:hAnsi="Arial" w:cs="Arial"/>
@@ -1785,6 +1791,104 @@
         </w:rPr>
         <w:t>Solder breadboard wiring without active components installed</w:t>
       </w:r>
+    </w:p>
+    <w:p>
+      <w:pPr>
+        <w:spacing w:after="120"/>
+        <w:jc w:val="center"/>
+        <w:rPr>
+          <w:rFonts w:ascii="Arial" w:hAnsi="Arial" w:cs="Arial"/>
+          <w:sz w:val="24"/>
+          <w:szCs w:val="24"/>
+        </w:rPr>
+      </w:pPr>
+      <w:r>
+        <w:rPr>
+          <w:rFonts w:ascii="Arial" w:hAnsi="Arial" w:cs="Arial"/>
+          <w:noProof/>
+          <w:sz w:val="24"/>
+          <w:szCs w:val="24"/>
+        </w:rPr>
+        <w:drawing>
+          <wp:inline distT="0" distB="0" distL="0" distR="0">
+            <wp:extent cx="3712464" cy="2335758"/>
+            <wp:effectExtent l="0" t="0" r="2540" b="7620"/>
+            <wp:docPr id="4" name="Picture 4"/>
+            <wp:cNvGraphicFramePr>
+              <a:graphicFrameLocks xmlns:a="http://schemas.openxmlformats.org/drawingml/2006/main" noChangeAspect="1"/>
+            </wp:cNvGraphicFramePr>
+            <a:graphic xmlns:a="http://schemas.openxmlformats.org/drawingml/2006/main">
+              <a:graphicData uri="http://schemas.openxmlformats.org/drawingml/2006/picture">
+                <pic:pic xmlns:pic="http://schemas.openxmlformats.org/drawingml/2006/picture">
+                  <pic:nvPicPr>
+                    <pic:cNvPr id="0" name="xiao-rp2040-solder-board-2.png"/>
+                    <pic:cNvPicPr/>
+                  </pic:nvPicPr>
+                  <pic:blipFill>
+                    <a:blip r:embed="rId10">
+                      <a:extLst>
+                        <a:ext uri="{28A0092B-C50C-407E-A947-70E740481C1C}">
+                          <a14:useLocalDpi xmlns:a14="http://schemas.microsoft.com/office/drawing/2010/main" val="0"/>
+                        </a:ext>
+                      </a:extLst>
+                    </a:blip>
+                    <a:stretch>
+                      <a:fillRect/>
+                    </a:stretch>
+                  </pic:blipFill>
+                  <pic:spPr>
+                    <a:xfrm>
+                      <a:off x="0" y="0"/>
+                      <a:ext cx="3717107" cy="2338679"/>
+                    </a:xfrm>
+                    <a:prstGeom prst="rect">
+                      <a:avLst/>
+                    </a:prstGeom>
+                  </pic:spPr>
+                </pic:pic>
+              </a:graphicData>
+            </a:graphic>
+          </wp:inline>
+        </w:drawing>
+      </w:r>
+    </w:p>
+    <w:p>
+      <w:pPr>
+        <w:jc w:val="center"/>
+        <w:rPr>
+          <w:rFonts w:ascii="Arial" w:hAnsi="Arial" w:cs="Arial"/>
+          <w:sz w:val="24"/>
+          <w:szCs w:val="24"/>
+        </w:rPr>
+      </w:pPr>
+      <w:r>
+        <w:rPr>
+          <w:rFonts w:ascii="Arial" w:hAnsi="Arial" w:cs="Arial"/>
+          <w:sz w:val="24"/>
+          <w:szCs w:val="24"/>
+        </w:rPr>
+        <w:t>Solder breadboard wiring with</w:t>
+      </w:r>
+      <w:bookmarkStart w:id="0" w:name="_GoBack"/>
+      <w:bookmarkEnd w:id="0"/>
+      <w:r>
+        <w:rPr>
+          <w:rFonts w:ascii="Arial" w:hAnsi="Arial" w:cs="Arial"/>
+          <w:sz w:val="24"/>
+          <w:szCs w:val="24"/>
+        </w:rPr>
+        <w:t xml:space="preserve"> active components installed</w:t>
+      </w:r>
+    </w:p>
+    <w:p>
+      <w:pPr>
+        <w:jc w:val="center"/>
+        <w:rPr>
+          <w:rFonts w:ascii="Arial" w:hAnsi="Arial" w:cs="Arial"/>
+          <w:sz w:val="24"/>
+          <w:szCs w:val="24"/>
+        </w:rPr>
+      </w:pPr>
     </w:p>
     <w:p>
       <w:pPr>
@@ -2708,7 +2812,7 @@
                     <pic:cNvPicPr/>
                   </pic:nvPicPr>
                   <pic:blipFill>
-                    <a:blip r:embed="rId10" cstate="print">
+                    <a:blip r:embed="rId11" cstate="print">
                       <a:extLst>
                         <a:ext uri="{28A0092B-C50C-407E-A947-70E740481C1C}">
                           <a14:useLocalDpi xmlns:a14="http://schemas.microsoft.com/office/drawing/2010/main" val="0"/>
@@ -2750,17 +2854,7 @@
           <w:sz w:val="24"/>
           <w:szCs w:val="24"/>
         </w:rPr>
-        <w:t>For relative siz</w:t>
-      </w:r>
-      <w:bookmarkStart w:id="0" w:name="_GoBack"/>
-      <w:bookmarkEnd w:id="0"/>
-      <w:r>
-        <w:rPr>
-          <w:rFonts w:ascii="Arial" w:hAnsi="Arial" w:cs="Arial"/>
-          <w:sz w:val="24"/>
-          <w:szCs w:val="24"/>
-        </w:rPr>
-        <w:t>e comparison. About ½ of a full length breadboard is needed.</w:t>
+        <w:t>For relative size comparison. About ½ of a full length breadboard is needed.</w:t>
       </w:r>
     </w:p>
     <w:p>
@@ -2995,7 +3089,7 @@
                     <pic:cNvPicPr/>
                   </pic:nvPicPr>
                   <pic:blipFill>
-                    <a:blip r:embed="rId11"/>
+                    <a:blip r:embed="rId12"/>
                     <a:stretch>
                       <a:fillRect/>
                     </a:stretch>
@@ -3081,7 +3175,7 @@
                     </pic:cNvPicPr>
                   </pic:nvPicPr>
                   <pic:blipFill>
-                    <a:blip r:embed="rId12">
+                    <a:blip r:embed="rId13">
                       <a:extLst>
                         <a:ext uri="{28A0092B-C50C-407E-A947-70E740481C1C}">
                           <a14:useLocalDpi xmlns:a14="http://schemas.microsoft.com/office/drawing/2010/main" val="0"/>
@@ -3194,7 +3288,7 @@
                     <pic:cNvPicPr/>
                   </pic:nvPicPr>
                   <pic:blipFill>
-                    <a:blip r:embed="rId13"/>
+                    <a:blip r:embed="rId14"/>
                     <a:stretch>
                       <a:fillRect/>
                     </a:stretch>
@@ -3347,7 +3441,7 @@
                     <pic:cNvPicPr/>
                   </pic:nvPicPr>
                   <pic:blipFill>
-                    <a:blip r:embed="rId14">
+                    <a:blip r:embed="rId15">
                       <a:extLst>
                         <a:ext uri="{28A0092B-C50C-407E-A947-70E740481C1C}">
                           <a14:useLocalDpi xmlns:a14="http://schemas.microsoft.com/office/drawing/2010/main" val="0"/>
@@ -3401,7 +3495,7 @@
                     <pic:cNvPicPr/>
                   </pic:nvPicPr>
                   <pic:blipFill>
-                    <a:blip r:embed="rId15" cstate="print">
+                    <a:blip r:embed="rId16" cstate="print">
                       <a:extLst>
                         <a:ext uri="{28A0092B-C50C-407E-A947-70E740481C1C}">
                           <a14:useLocalDpi xmlns:a14="http://schemas.microsoft.com/office/drawing/2010/main" val="0"/>
@@ -4200,7 +4294,7 @@
   <w:style w:type="paragraph" w:default="1" w:styleId="Normal">
     <w:name w:val="Normal"/>
     <w:qFormat/>
-    <w:rsid w:val="00FC5C2A"/>
+    <w:rsid w:val="00183BC5"/>
   </w:style>
   <w:style w:type="character" w:default="1" w:styleId="DefaultParagraphFont">
     <w:name w:val="Default Paragraph Font"/>
@@ -4432,7 +4526,7 @@
   <w:style w:type="paragraph" w:default="1" w:styleId="Normal">
     <w:name w:val="Normal"/>
     <w:qFormat/>
-    <w:rsid w:val="00FC5C2A"/>
+    <w:rsid w:val="00183BC5"/>
   </w:style>
   <w:style w:type="character" w:default="1" w:styleId="DefaultParagraphFont">
     <w:name w:val="Default Paragraph Font"/>

</xml_diff>